<commit_message>
more stuff and things
</commit_message>
<xml_diff>
--- a/Documentation.docx
+++ b/Documentation.docx
@@ -177,7 +177,7 @@
           <w:bCs/>
           <w:color w:val="70AD47" w:themeColor="accent6"/>
         </w:rPr>
-        <w:t xml:space="preserve"> (</w:t>
+        <w:t xml:space="preserve"> </w:t>
       </w:r>
     </w:p>
     <w:p>
@@ -324,13 +324,23 @@
           <w:color w:val="FF0000"/>
         </w:rPr>
       </w:pPr>
-      <w:r>
-        <w:rPr>
-          <w:color w:val="FF0000"/>
-          <w:sz w:val="28"/>
-          <w:szCs w:val="28"/>
-        </w:rPr>
-        <w:t>json of object of gifts. each gift will contain:</w:t>
+      <w:proofErr w:type="spellStart"/>
+      <w:r>
+        <w:rPr>
+          <w:color w:val="FF0000"/>
+          <w:sz w:val="28"/>
+          <w:szCs w:val="28"/>
+        </w:rPr>
+        <w:t>json</w:t>
+      </w:r>
+      <w:proofErr w:type="spellEnd"/>
+      <w:r>
+        <w:rPr>
+          <w:color w:val="FF0000"/>
+          <w:sz w:val="28"/>
+          <w:szCs w:val="28"/>
+        </w:rPr>
+        <w:t xml:space="preserve"> of object of gifts. each gift will contain:</w:t>
       </w:r>
     </w:p>
     <w:p>
@@ -376,7 +386,25 @@
           <w:bCs/>
           <w:color w:val="FF0000"/>
         </w:rPr>
-        <w:t>uploading user (user_id??)</w:t>
+        <w:t>uploading user (</w:t>
+      </w:r>
+      <w:proofErr w:type="spellStart"/>
+      <w:r>
+        <w:rPr>
+          <w:b/>
+          <w:bCs/>
+          <w:color w:val="FF0000"/>
+        </w:rPr>
+        <w:t>user_id</w:t>
+      </w:r>
+      <w:proofErr w:type="spellEnd"/>
+      <w:r>
+        <w:rPr>
+          <w:b/>
+          <w:bCs/>
+          <w:color w:val="FF0000"/>
+        </w:rPr>
+        <w:t>??)</w:t>
       </w:r>
     </w:p>
     <w:p>
@@ -707,6 +735,7 @@
         <w:tab/>
         <w:t>‘</w:t>
       </w:r>
+      <w:proofErr w:type="spellStart"/>
       <w:r>
         <w:rPr>
           <w:b/>
@@ -737,7 +766,16 @@
           <w:bCs/>
           <w:color w:val="FF0000"/>
         </w:rPr>
-        <w:t>w’</w:t>
+        <w:t>w</w:t>
+      </w:r>
+      <w:proofErr w:type="spellEnd"/>
+      <w:r>
+        <w:rPr>
+          <w:b/>
+          <w:bCs/>
+          <w:color w:val="FF0000"/>
+        </w:rPr>
+        <w:t>’</w:t>
       </w:r>
     </w:p>
     <w:p>
@@ -760,6 +798,7 @@
         <w:tab/>
         <w:t>‘</w:t>
       </w:r>
+      <w:proofErr w:type="spellStart"/>
       <w:r>
         <w:rPr>
           <w:b/>
@@ -774,7 +813,16 @@
           <w:bCs/>
           <w:color w:val="FF0000"/>
         </w:rPr>
-        <w:t>w’</w:t>
+        <w:t>w</w:t>
+      </w:r>
+      <w:proofErr w:type="spellEnd"/>
+      <w:r>
+        <w:rPr>
+          <w:b/>
+          <w:bCs/>
+          <w:color w:val="FF0000"/>
+        </w:rPr>
+        <w:t>’</w:t>
       </w:r>
     </w:p>
     <w:p>
@@ -797,6 +845,7 @@
         <w:tab/>
         <w:t>‘</w:t>
       </w:r>
+      <w:proofErr w:type="spellStart"/>
       <w:r>
         <w:rPr>
           <w:b/>
@@ -811,7 +860,16 @@
           <w:bCs/>
           <w:color w:val="FF0000"/>
         </w:rPr>
-        <w:t>w’</w:t>
+        <w:t>w</w:t>
+      </w:r>
+      <w:proofErr w:type="spellEnd"/>
+      <w:r>
+        <w:rPr>
+          <w:b/>
+          <w:bCs/>
+          <w:color w:val="FF0000"/>
+        </w:rPr>
+        <w:t>’</w:t>
       </w:r>
     </w:p>
     <w:p>
@@ -832,7 +890,25 @@
           <w:color w:val="FF0000"/>
         </w:rPr>
         <w:tab/>
-        <w:t>‘Acquaintant’</w:t>
+        <w:t>‘</w:t>
+      </w:r>
+      <w:proofErr w:type="spellStart"/>
+      <w:r>
+        <w:rPr>
+          <w:b/>
+          <w:bCs/>
+          <w:color w:val="FF0000"/>
+        </w:rPr>
+        <w:t>Acquaintant</w:t>
+      </w:r>
+      <w:proofErr w:type="spellEnd"/>
+      <w:r>
+        <w:rPr>
+          <w:b/>
+          <w:bCs/>
+          <w:color w:val="FF0000"/>
+        </w:rPr>
+        <w:t>’</w:t>
       </w:r>
     </w:p>
     <w:p>
@@ -853,7 +929,25 @@
           <w:color w:val="FF0000"/>
         </w:rPr>
         <w:tab/>
-        <w:t>‘Colleage’</w:t>
+        <w:t>‘</w:t>
+      </w:r>
+      <w:proofErr w:type="spellStart"/>
+      <w:r>
+        <w:rPr>
+          <w:b/>
+          <w:bCs/>
+          <w:color w:val="FF0000"/>
+        </w:rPr>
+        <w:t>Colleage</w:t>
+      </w:r>
+      <w:proofErr w:type="spellEnd"/>
+      <w:r>
+        <w:rPr>
+          <w:b/>
+          <w:bCs/>
+          <w:color w:val="FF0000"/>
+        </w:rPr>
+        <w:t>’</w:t>
       </w:r>
     </w:p>
     <w:p>
@@ -932,6 +1026,8 @@
         </w:rPr>
         <w:t>price</w:t>
       </w:r>
+      <w:bookmarkStart w:id="0" w:name="_GoBack"/>
+      <w:bookmarkEnd w:id="0"/>
     </w:p>
     <w:p>
       <w:pPr>
@@ -1418,70 +1514,25 @@
           <w:color w:val="70AD47" w:themeColor="accent6"/>
         </w:rPr>
         <w:tab/>
-        <w:t>‘Child_in_law’</w:t>
-      </w:r>
-    </w:p>
-    <w:p>
-      <w:pPr>
-        <w:pStyle w:val="ListParagraph"/>
-        <w:bidi w:val="0"/>
-        <w:ind w:left="2160"/>
-        <w:rPr>
-          <w:b/>
-          <w:bCs/>
-          <w:color w:val="70AD47" w:themeColor="accent6"/>
-        </w:rPr>
-      </w:pPr>
-      <w:r>
-        <w:rPr>
-          <w:b/>
-          <w:bCs/>
-          <w:color w:val="70AD47" w:themeColor="accent6"/>
-        </w:rPr>
-        <w:tab/>
-        <w:t>‘Grandparent_in_law’</w:t>
-      </w:r>
-    </w:p>
-    <w:p>
-      <w:pPr>
-        <w:pStyle w:val="ListParagraph"/>
-        <w:bidi w:val="0"/>
-        <w:ind w:left="2160"/>
-        <w:rPr>
-          <w:b/>
-          <w:bCs/>
-          <w:color w:val="70AD47" w:themeColor="accent6"/>
-        </w:rPr>
-      </w:pPr>
-      <w:r>
-        <w:rPr>
-          <w:b/>
-          <w:bCs/>
-          <w:color w:val="70AD47" w:themeColor="accent6"/>
-        </w:rPr>
-        <w:tab/>
-        <w:t>‘Sibling_in_Law’</w:t>
-      </w:r>
-    </w:p>
-    <w:p>
-      <w:pPr>
-        <w:pStyle w:val="ListParagraph"/>
-        <w:bidi w:val="0"/>
-        <w:ind w:left="2160"/>
-        <w:rPr>
-          <w:b/>
-          <w:bCs/>
-          <w:color w:val="70AD47" w:themeColor="accent6"/>
-        </w:rPr>
-      </w:pPr>
-      <w:r>
-        <w:rPr>
-          <w:b/>
-          <w:bCs/>
-          <w:color w:val="70AD47" w:themeColor="accent6"/>
-        </w:rPr>
-        <w:tab/>
-        <w:t>‘Acquaintant’</w:t>
+        <w:t>‘</w:t>
+      </w:r>
+      <w:proofErr w:type="spellStart"/>
+      <w:r>
+        <w:rPr>
+          <w:b/>
+          <w:bCs/>
+          <w:color w:val="70AD47" w:themeColor="accent6"/>
+        </w:rPr>
+        <w:t>Child_in_law</w:t>
+      </w:r>
+      <w:proofErr w:type="spellEnd"/>
+      <w:r>
+        <w:rPr>
+          <w:b/>
+          <w:bCs/>
+          <w:color w:val="70AD47" w:themeColor="accent6"/>
+        </w:rPr>
+        <w:t>’</w:t>
       </w:r>
     </w:p>
     <w:p>
@@ -1504,6 +1555,123 @@
         <w:tab/>
         <w:t>‘</w:t>
       </w:r>
+      <w:proofErr w:type="spellStart"/>
+      <w:r>
+        <w:rPr>
+          <w:b/>
+          <w:bCs/>
+          <w:color w:val="70AD47" w:themeColor="accent6"/>
+        </w:rPr>
+        <w:t>Grandparent_in_law</w:t>
+      </w:r>
+      <w:proofErr w:type="spellEnd"/>
+      <w:r>
+        <w:rPr>
+          <w:b/>
+          <w:bCs/>
+          <w:color w:val="70AD47" w:themeColor="accent6"/>
+        </w:rPr>
+        <w:t>’</w:t>
+      </w:r>
+    </w:p>
+    <w:p>
+      <w:pPr>
+        <w:pStyle w:val="ListParagraph"/>
+        <w:bidi w:val="0"/>
+        <w:ind w:left="2160"/>
+        <w:rPr>
+          <w:b/>
+          <w:bCs/>
+          <w:color w:val="70AD47" w:themeColor="accent6"/>
+        </w:rPr>
+      </w:pPr>
+      <w:r>
+        <w:rPr>
+          <w:b/>
+          <w:bCs/>
+          <w:color w:val="70AD47" w:themeColor="accent6"/>
+        </w:rPr>
+        <w:tab/>
+        <w:t>‘</w:t>
+      </w:r>
+      <w:proofErr w:type="spellStart"/>
+      <w:r>
+        <w:rPr>
+          <w:b/>
+          <w:bCs/>
+          <w:color w:val="70AD47" w:themeColor="accent6"/>
+        </w:rPr>
+        <w:t>Sibling_in_Law</w:t>
+      </w:r>
+      <w:proofErr w:type="spellEnd"/>
+      <w:r>
+        <w:rPr>
+          <w:b/>
+          <w:bCs/>
+          <w:color w:val="70AD47" w:themeColor="accent6"/>
+        </w:rPr>
+        <w:t>’</w:t>
+      </w:r>
+    </w:p>
+    <w:p>
+      <w:pPr>
+        <w:pStyle w:val="ListParagraph"/>
+        <w:bidi w:val="0"/>
+        <w:ind w:left="2160"/>
+        <w:rPr>
+          <w:b/>
+          <w:bCs/>
+          <w:color w:val="70AD47" w:themeColor="accent6"/>
+        </w:rPr>
+      </w:pPr>
+      <w:r>
+        <w:rPr>
+          <w:b/>
+          <w:bCs/>
+          <w:color w:val="70AD47" w:themeColor="accent6"/>
+        </w:rPr>
+        <w:tab/>
+        <w:t>‘</w:t>
+      </w:r>
+      <w:proofErr w:type="spellStart"/>
+      <w:r>
+        <w:rPr>
+          <w:b/>
+          <w:bCs/>
+          <w:color w:val="70AD47" w:themeColor="accent6"/>
+        </w:rPr>
+        <w:t>Acquaintant</w:t>
+      </w:r>
+      <w:proofErr w:type="spellEnd"/>
+      <w:r>
+        <w:rPr>
+          <w:b/>
+          <w:bCs/>
+          <w:color w:val="70AD47" w:themeColor="accent6"/>
+        </w:rPr>
+        <w:t>’</w:t>
+      </w:r>
+    </w:p>
+    <w:p>
+      <w:pPr>
+        <w:pStyle w:val="ListParagraph"/>
+        <w:bidi w:val="0"/>
+        <w:ind w:left="2160"/>
+        <w:rPr>
+          <w:b/>
+          <w:bCs/>
+          <w:color w:val="70AD47" w:themeColor="accent6"/>
+        </w:rPr>
+      </w:pPr>
+      <w:r>
+        <w:rPr>
+          <w:b/>
+          <w:bCs/>
+          <w:color w:val="70AD47" w:themeColor="accent6"/>
+        </w:rPr>
+        <w:tab/>
+        <w:t>‘</w:t>
+      </w:r>
       <w:r>
         <w:rPr>
           <w:b/>
@@ -1766,8 +1934,6 @@
         </w:rPr>
         <w:t xml:space="preserve">Status: Fail/success? </w:t>
       </w:r>
-      <w:bookmarkStart w:id="0" w:name="_GoBack"/>
-      <w:bookmarkEnd w:id="0"/>
     </w:p>
     <w:p>
       <w:pPr>
@@ -2144,7 +2310,23 @@
           <w:sz w:val="28"/>
           <w:szCs w:val="28"/>
         </w:rPr>
-        <w:t xml:space="preserve">         (5 points)</w:t>
+        <w:t xml:space="preserve">      </w:t>
+      </w:r>
+      <w:proofErr w:type="gramStart"/>
+      <w:r>
+        <w:rPr>
+          <w:sz w:val="28"/>
+          <w:szCs w:val="28"/>
+        </w:rPr>
+        <w:t xml:space="preserve">   (</w:t>
+      </w:r>
+      <w:proofErr w:type="gramEnd"/>
+      <w:r>
+        <w:rPr>
+          <w:sz w:val="28"/>
+          <w:szCs w:val="28"/>
+        </w:rPr>
+        <w:t>5 points)</w:t>
       </w:r>
       <w:r>
         <w:rPr>
@@ -2214,7 +2396,23 @@
           <w:sz w:val="28"/>
           <w:szCs w:val="28"/>
         </w:rPr>
-        <w:t>If more than 3 gifts of a user were removed he will be blocked for 48 hours.</w:t>
+        <w:t xml:space="preserve">If more than 3 gifts of a user were </w:t>
+      </w:r>
+      <w:proofErr w:type="gramStart"/>
+      <w:r>
+        <w:rPr>
+          <w:sz w:val="28"/>
+          <w:szCs w:val="28"/>
+        </w:rPr>
+        <w:t>removed</w:t>
+      </w:r>
+      <w:proofErr w:type="gramEnd"/>
+      <w:r>
+        <w:rPr>
+          <w:sz w:val="28"/>
+          <w:szCs w:val="28"/>
+        </w:rPr>
+        <w:t xml:space="preserve"> he will be blocked for 48 hours.</w:t>
       </w:r>
     </w:p>
     <w:p>

</xml_diff>